<commit_message>
working on the design
</commit_message>
<xml_diff>
--- a/documentation/Documentation.docx
+++ b/documentation/Documentation.docx
@@ -4408,8 +4408,6 @@
             <w:r>
               <w:t xml:space="preserve"> DBAL</w:t>
             </w:r>
-            <w:bookmarkStart w:id="10" w:name="_GoBack"/>
-            <w:bookmarkEnd w:id="10"/>
           </w:p>
         </w:tc>
         <w:tc>
@@ -5105,47 +5103,139 @@
     </w:tbl>
     <w:p>
       <w:pPr>
-        <w:pStyle w:val="berschrift1"/>
-      </w:pPr>
-      <w:r>
-        <w:t>Entwicklungsumgebung</w:t>
+        <w:rPr>
+          <w:rFonts w:asciiTheme="majorHAnsi" w:eastAsiaTheme="majorEastAsia" w:hAnsiTheme="majorHAnsi" w:cstheme="majorBidi"/>
+          <w:color w:val="007789" w:themeColor="accent1" w:themeShade="BF"/>
+          <w:sz w:val="32"/>
+        </w:rPr>
+      </w:pPr>
+      <w:r>
+        <w:br w:type="page"/>
       </w:r>
     </w:p>
     <w:p>
       <w:pPr>
-        <w:pStyle w:val="berschrift2"/>
-      </w:pPr>
-      <w:r>
-        <w:t>Docker</w:t>
+        <w:pStyle w:val="berschrift1"/>
+      </w:pPr>
+      <w:r>
+        <w:lastRenderedPageBreak/>
+        <w:t>Entwicklungsumgebung</w:t>
       </w:r>
     </w:p>
     <w:p>
-      <w:r>
-        <w:t xml:space="preserve">Docker ist eine moderne Virtualisierungsumgebung, welche darauf ausgerichtet ist </w:t>
-      </w:r>
-      <w:bookmarkStart w:id="11" w:name="_Toc530332714"/>
-      <w:r>
-        <w:t>Dienste und ganze Systeme als „Container“ bereitzustellen. Der Vorteil von Docker ist, dass Systeme einfach und schnell ausgerollt werden können. In meinem Fall braucht es sogar keine spezielle Einrichtung</w:t>
-      </w:r>
-      <w:r>
-        <w:t>, da man fertige Container für Apache, PHP und MySQL laden kann.</w:t>
+      <w:pPr>
+        <w:pStyle w:val="berschrift2"/>
+      </w:pPr>
+      <w:r>
+        <w:t>Docker</w:t>
       </w:r>
     </w:p>
     <w:p>
-      <w:pPr>
-        <w:pStyle w:val="berschrift3"/>
-      </w:pPr>
-      <w:r>
-        <w:t>Docker Netzwerk</w:t>
+      <w:r>
+        <w:t xml:space="preserve">Docker ist eine moderne Virtualisierungsumgebung, welche darauf ausgerichtet ist </w:t>
+      </w:r>
+      <w:bookmarkStart w:id="10" w:name="_Toc530332714"/>
+      <w:r>
+        <w:t>Dienste und ganze Systeme als „Container“ bereitzustellen. Der Vorteil von Docker ist, dass Systeme einfach und schnell ausgerollt werden können. In meinem Fall braucht es sogar keine spezielle Einrichtung</w:t>
+      </w:r>
+      <w:r>
+        <w:t>, da man fertige Container für Apache, PHP und MySQL laden kann.</w:t>
       </w:r>
     </w:p>
     <w:p>
-      <w:r>
-        <w:t xml:space="preserve">Da es keinen fertigen Container gibt, welcher Apache, PHP und MySQL hat. Müssen zwei Container verwendet werden. Einen für Apache und PHP und einen für MySQL. Aus Sicherheitsgründen ist es aber verschiedenen Containern nicht gestattet untereinander zu </w:t>
-      </w:r>
-      <w:r>
-        <w:lastRenderedPageBreak/>
-        <w:t xml:space="preserve">kommunizieren, solange man kein </w:t>
+      <w:pPr>
+        <w:pStyle w:val="berschrift3"/>
+      </w:pPr>
+      <w:r>
+        <w:t>Installation</w:t>
+      </w:r>
+    </w:p>
+    <w:p>
+      <w:r>
+        <w:t xml:space="preserve">Docker kann man nachdem man sich registriert hat kostenlos von </w:t>
+      </w:r>
+      <w:proofErr w:type="spellStart"/>
+      <w:r>
+        <w:t>DockerHub</w:t>
+      </w:r>
+      <w:proofErr w:type="spellEnd"/>
+      <w:r>
+        <w:t xml:space="preserve"> herunterladen.</w:t>
+      </w:r>
+    </w:p>
+    <w:p>
+      <w:r>
+        <w:t xml:space="preserve">Das Setup führt einen durch die ganze Installation. Wichtig ist, dass man nach der Installation in den Settings unter </w:t>
+      </w:r>
+      <w:proofErr w:type="spellStart"/>
+      <w:r>
+        <w:t>Shared</w:t>
+      </w:r>
+      <w:proofErr w:type="spellEnd"/>
+      <w:r>
+        <w:t xml:space="preserve"> Drives die Partition freigibt, welche man benutzen möchte. Ansonsten kann man nachher nicht aus den Containern auf den Host zugreifen. </w:t>
+      </w:r>
+    </w:p>
+    <w:p>
+      <w:r>
+        <w:rPr>
+          <w:noProof/>
+        </w:rPr>
+        <w:drawing>
+          <wp:inline distT="0" distB="0" distL="0" distR="0" wp14:anchorId="5EC74594" wp14:editId="69D14D14">
+            <wp:extent cx="5259629" cy="3636926"/>
+            <wp:effectExtent l="0" t="0" r="0" b="1905"/>
+            <wp:docPr id="21" name="Grafik 21"/>
+            <wp:cNvGraphicFramePr>
+              <a:graphicFrameLocks xmlns:a="http://schemas.openxmlformats.org/drawingml/2006/main" noChangeAspect="1"/>
+            </wp:cNvGraphicFramePr>
+            <a:graphic xmlns:a="http://schemas.openxmlformats.org/drawingml/2006/main">
+              <a:graphicData uri="http://schemas.openxmlformats.org/drawingml/2006/picture">
+                <pic:pic xmlns:pic="http://schemas.openxmlformats.org/drawingml/2006/picture">
+                  <pic:nvPicPr>
+                    <pic:cNvPr id="1" name=""/>
+                    <pic:cNvPicPr/>
+                  </pic:nvPicPr>
+                  <pic:blipFill rotWithShape="1">
+                    <a:blip r:embed="rId24"/>
+                    <a:srcRect l="37935" t="28559" r="38077" b="31818"/>
+                    <a:stretch/>
+                  </pic:blipFill>
+                  <pic:spPr bwMode="auto">
+                    <a:xfrm>
+                      <a:off x="0" y="0"/>
+                      <a:ext cx="5302543" cy="3666600"/>
+                    </a:xfrm>
+                    <a:prstGeom prst="rect">
+                      <a:avLst/>
+                    </a:prstGeom>
+                    <a:ln>
+                      <a:noFill/>
+                    </a:ln>
+                    <a:extLst>
+                      <a:ext uri="{53640926-AAD7-44D8-BBD7-CCE9431645EC}">
+                        <a14:shadowObscured xmlns:a14="http://schemas.microsoft.com/office/drawing/2010/main"/>
+                      </a:ext>
+                    </a:extLst>
+                  </pic:spPr>
+                </pic:pic>
+              </a:graphicData>
+            </a:graphic>
+          </wp:inline>
+        </w:drawing>
+      </w:r>
+    </w:p>
+    <w:p>
+      <w:pPr>
+        <w:pStyle w:val="berschrift3"/>
+      </w:pPr>
+      <w:r>
+        <w:t>Docker Netzwerk</w:t>
+      </w:r>
+    </w:p>
+    <w:p>
+      <w:r>
+        <w:t xml:space="preserve">Da es keinen fertigen Container gibt, welcher Apache, PHP und MySQL hat. Müssen zwei Container verwendet werden. Einen für Apache und PHP und einen für MySQL. Aus Sicherheitsgründen ist es aber verschiedenen Containern nicht gestattet untereinander zu kommunizieren, solange man kein </w:t>
       </w:r>
       <w:proofErr w:type="spellStart"/>
       <w:r>
@@ -5203,11 +5293,8 @@
     </w:p>
     <w:p>
       <w:pPr>
-        <w:rPr>
-          <w:rFonts w:asciiTheme="majorHAnsi" w:eastAsiaTheme="majorEastAsia" w:hAnsiTheme="majorHAnsi" w:cstheme="majorBidi"/>
-          <w:color w:val="004F5B" w:themeColor="accent1" w:themeShade="7F"/>
-          <w:sz w:val="24"/>
-          <w:szCs w:val="24"/>
+        <w:pStyle w:val="berschrift3"/>
+        <w:rPr>
           <w:lang w:val="de-CH"/>
         </w:rPr>
       </w:pPr>
@@ -5215,12 +5302,12 @@
         <w:rPr>
           <w:lang w:val="de-CH"/>
         </w:rPr>
-        <w:br w:type="page"/>
+        <w:lastRenderedPageBreak/>
+        <w:t>Docker Container</w:t>
       </w:r>
     </w:p>
     <w:p>
       <w:pPr>
-        <w:pStyle w:val="berschrift3"/>
         <w:rPr>
           <w:lang w:val="de-CH"/>
         </w:rPr>
@@ -5229,12 +5316,24 @@
         <w:rPr>
           <w:lang w:val="de-CH"/>
         </w:rPr>
-        <w:lastRenderedPageBreak/>
-        <w:t>Docker Container</w:t>
+        <w:t>Die beiden Docker Container für Apache, PHP und MySQL kommen direkt von den jeweiligen Entwicklern, welche ihre System</w:t>
+      </w:r>
+      <w:r>
+        <w:rPr>
+          <w:lang w:val="de-CH"/>
+        </w:rPr>
+        <w:t>e</w:t>
+      </w:r>
+      <w:r>
+        <w:rPr>
+          <w:lang w:val="de-CH"/>
+        </w:rPr>
+        <w:t xml:space="preserve"> auf Docker Hub zur Verfügung stellen. </w:t>
       </w:r>
     </w:p>
     <w:p>
       <w:pPr>
+        <w:pStyle w:val="berschrift4"/>
         <w:rPr>
           <w:lang w:val="de-CH"/>
         </w:rPr>
@@ -5243,24 +5342,11 @@
         <w:rPr>
           <w:lang w:val="de-CH"/>
         </w:rPr>
-        <w:t>Die beiden Docker Container für Apache, PHP und MySQL kommen direkt von den jeweiligen Entwicklern, welche ihre System</w:t>
-      </w:r>
-      <w:r>
-        <w:rPr>
-          <w:lang w:val="de-CH"/>
-        </w:rPr>
-        <w:t>e</w:t>
-      </w:r>
-      <w:r>
-        <w:rPr>
-          <w:lang w:val="de-CH"/>
-        </w:rPr>
-        <w:t xml:space="preserve"> auf Docker Hub zur Verfügung stellen. </w:t>
+        <w:t>PHP &amp; Apache Container</w:t>
       </w:r>
     </w:p>
     <w:p>
       <w:pPr>
-        <w:pStyle w:val="berschrift4"/>
         <w:rPr>
           <w:lang w:val="de-CH"/>
         </w:rPr>
@@ -5269,7 +5355,25 @@
         <w:rPr>
           <w:lang w:val="de-CH"/>
         </w:rPr>
-        <w:t>PHP &amp; Apache Container</w:t>
+        <w:t xml:space="preserve">Der PHP Container wird direkt von der Docker Community bereitgestellt und </w:t>
+      </w:r>
+      <w:r>
+        <w:rPr>
+          <w:lang w:val="de-CH"/>
+        </w:rPr>
+        <w:t>besteht</w:t>
+      </w:r>
+      <w:r>
+        <w:rPr>
+          <w:lang w:val="de-CH"/>
+        </w:rPr>
+        <w:t xml:space="preserve"> aus einem Linux Kernel (Debian) auf welchem nur Apache und PHP </w:t>
+      </w:r>
+      <w:r>
+        <w:rPr>
+          <w:lang w:val="de-CH"/>
+        </w:rPr>
+        <w:t xml:space="preserve">laufen. Dadurch ist das System sehr klein und hat dadurch eine extreme Performance. </w:t>
       </w:r>
     </w:p>
     <w:p>
@@ -5282,25 +5386,7 @@
         <w:rPr>
           <w:lang w:val="de-CH"/>
         </w:rPr>
-        <w:t xml:space="preserve">Der PHP Container wird direkt von der Docker Community bereitgestellt und </w:t>
-      </w:r>
-      <w:r>
-        <w:rPr>
-          <w:lang w:val="de-CH"/>
-        </w:rPr>
-        <w:t>besteht</w:t>
-      </w:r>
-      <w:r>
-        <w:rPr>
-          <w:lang w:val="de-CH"/>
-        </w:rPr>
-        <w:t xml:space="preserve"> aus einem Linux Kernel (Debian) auf welchem nur Apache und PHP </w:t>
-      </w:r>
-      <w:r>
-        <w:rPr>
-          <w:lang w:val="de-CH"/>
-        </w:rPr>
-        <w:t xml:space="preserve">laufen. Dadurch ist das System sehr klein und hat dadurch eine extreme Performance. </w:t>
+        <w:t xml:space="preserve">Dadurch, dass es sich um einen vollwertigen Server handelt, sollte es im Verlauf des Projekts (vor allem bei Rollout) zu fast keinen unerwarteten Problemen kommen. </w:t>
       </w:r>
     </w:p>
     <w:p>
@@ -5313,22 +5399,9 @@
         <w:rPr>
           <w:lang w:val="de-CH"/>
         </w:rPr>
-        <w:t xml:space="preserve">Dadurch, dass es sich um einen vollwertigen Server handelt, sollte es im Verlauf des Projekts (vor allem bei Rollout) zu fast keinen unerwarteten Problemen kommen. </w:t>
-      </w:r>
-    </w:p>
-    <w:p>
-      <w:pPr>
-        <w:rPr>
-          <w:lang w:val="de-CH"/>
-        </w:rPr>
-      </w:pPr>
-      <w:r>
-        <w:rPr>
-          <w:lang w:val="de-CH"/>
-        </w:rPr>
         <w:t xml:space="preserve">Die vollständige Anleitung zum PHP Docker findet man hier: </w:t>
       </w:r>
-      <w:hyperlink r:id="rId24" w:history="1">
+      <w:hyperlink r:id="rId25" w:history="1">
         <w:r>
           <w:rPr>
             <w:rStyle w:val="Hyperlink"/>
@@ -5656,7 +5729,7 @@
         </w:rPr>
         <w:br/>
       </w:r>
-      <w:hyperlink r:id="rId25" w:history="1">
+      <w:hyperlink r:id="rId26" w:history="1">
         <w:r>
           <w:rPr>
             <w:rStyle w:val="Hyperlink"/>
@@ -5973,27 +6046,37 @@
         <w:rPr>
           <w:lang w:val="de-CH"/>
         </w:rPr>
-        <w:t xml:space="preserve">» erweitert werden. Für das Tagebuch brauche ich nur die Erweiterung «Docker» </w:t>
-      </w:r>
-      <w:proofErr w:type="gramStart"/>
+        <w:t>» erweitert werden. Für das Tagebuch brauche ich nur die Erweiterung «Docker»</w:t>
+      </w:r>
       <w:r>
         <w:rPr>
           <w:lang w:val="de-CH"/>
         </w:rPr>
-        <w:t>welche</w:t>
+        <w:t>,</w:t>
       </w:r>
       <w:r>
         <w:rPr>
           <w:lang w:val="de-CH"/>
         </w:rPr>
-        <w:t xml:space="preserve"> zusätzlich Funktionen</w:t>
-      </w:r>
-      <w:proofErr w:type="gramEnd"/>
+        <w:t xml:space="preserve"> welche</w:t>
+      </w:r>
       <w:r>
         <w:rPr>
           <w:lang w:val="de-CH"/>
         </w:rPr>
-        <w:t xml:space="preserve"> für Docker dem Editor hinzufügt. </w:t>
+        <w:t xml:space="preserve"> zusätzlich</w:t>
+      </w:r>
+      <w:r>
+        <w:rPr>
+          <w:lang w:val="de-CH"/>
+        </w:rPr>
+        <w:t>e</w:t>
+      </w:r>
+      <w:r>
+        <w:rPr>
+          <w:lang w:val="de-CH"/>
+        </w:rPr>
+        <w:t xml:space="preserve"> Funktionen für Docker dem Editor hinzufügt. </w:t>
       </w:r>
     </w:p>
     <w:p/>
@@ -6003,12 +6086,73 @@
       </w:pPr>
       <w:r>
         <w:lastRenderedPageBreak/>
+        <w:t>Design</w:t>
+      </w:r>
+    </w:p>
+    <w:p>
+      <w:r>
+        <w:object w:dxaOrig="20530" w:dyaOrig="13102">
+          <v:shape id="_x0000_i1032" type="#_x0000_t75" style="width:414.7pt;height:264.4pt" o:ole="">
+            <v:imagedata r:id="rId27" o:title=""/>
+          </v:shape>
+          <o:OLEObject Type="Embed" ProgID="Unknown" ShapeID="_x0000_i1032" DrawAspect="Content" ObjectID="_1604659393" r:id="rId28"/>
+        </w:object>
+      </w:r>
+    </w:p>
+    <w:p>
+      <w:r>
+        <w:object w:dxaOrig="20530" w:dyaOrig="13102">
+          <v:shape id="_x0000_i1034" type="#_x0000_t75" style="width:414.7pt;height:264.4pt" o:ole="">
+            <v:imagedata r:id="rId29" o:title=""/>
+          </v:shape>
+          <o:OLEObject Type="Embed" ProgID="Unknown" ShapeID="_x0000_i1034" DrawAspect="Content" ObjectID="_1604659394" r:id="rId30"/>
+        </w:object>
+      </w:r>
+    </w:p>
+    <w:p>
+      <w:r>
+        <w:object w:dxaOrig="20530" w:dyaOrig="13102">
+          <v:shape id="_x0000_i1036" type="#_x0000_t75" style="width:414.7pt;height:264.4pt" o:ole="">
+            <v:imagedata r:id="rId31" o:title=""/>
+          </v:shape>
+          <o:OLEObject Type="Embed" ProgID="Unknown" ShapeID="_x0000_i1036" DrawAspect="Content" ObjectID="_1604659395" r:id="rId32"/>
+        </w:object>
+      </w:r>
+    </w:p>
+    <w:p>
+      <w:r>
+        <w:object w:dxaOrig="20530" w:dyaOrig="13102">
+          <v:shape id="_x0000_i1038" type="#_x0000_t75" style="width:414.7pt;height:264.4pt" o:ole="">
+            <v:imagedata r:id="rId33" o:title=""/>
+          </v:shape>
+          <o:OLEObject Type="Embed" ProgID="Unknown" ShapeID="_x0000_i1038" DrawAspect="Content" ObjectID="_1604659396" r:id="rId34"/>
+        </w:object>
+      </w:r>
+    </w:p>
+    <w:p>
+      <w:r>
+        <w:object w:dxaOrig="20530" w:dyaOrig="13102">
+          <v:shape id="_x0000_i1040" type="#_x0000_t75" style="width:414.7pt;height:264.4pt" o:ole="">
+            <v:imagedata r:id="rId35" o:title=""/>
+          </v:shape>
+          <o:OLEObject Type="Embed" ProgID="Unknown" ShapeID="_x0000_i1040" DrawAspect="Content" ObjectID="_1604659397" r:id="rId36"/>
+        </w:object>
+      </w:r>
+      <w:bookmarkStart w:id="11" w:name="_GoBack"/>
+      <w:bookmarkEnd w:id="11"/>
+    </w:p>
+    <w:p/>
+    <w:p>
+      <w:pPr>
+        <w:pStyle w:val="berschrift1"/>
+      </w:pPr>
+      <w:r>
         <w:t>Testfälle</w:t>
       </w:r>
       <w:r>
         <w:t xml:space="preserve"> (Platzhalter)</w:t>
       </w:r>
-      <w:bookmarkEnd w:id="11"/>
+      <w:bookmarkEnd w:id="10"/>
     </w:p>
     <w:p>
       <w:pPr>
@@ -6083,7 +6227,7 @@
       </w:r>
     </w:p>
     <w:sectPr>
-      <w:footerReference w:type="default" r:id="rId26"/>
+      <w:footerReference w:type="default" r:id="rId37"/>
       <w:pgSz w:w="11906" w:h="16838" w:code="9"/>
       <w:pgMar w:top="1728" w:right="1800" w:bottom="1440" w:left="1800" w:header="720" w:footer="720" w:gutter="0"/>
       <w:pgNumType w:start="0"/>
@@ -8671,7 +8815,7 @@
   <w:rsids>
     <w:rsidRoot w:val="00C541D3"/>
     <w:rsid w:val="000C1EC7"/>
-    <w:rsid w:val="00660527"/>
+    <w:rsid w:val="0051343E"/>
     <w:rsid w:val="00A83FCB"/>
     <w:rsid w:val="00AC34CC"/>
     <w:rsid w:val="00C541D3"/>

</xml_diff>